<commit_message>
Work In Progress -First-pass tests created -Interface drafted -Interface/tests need to demonstrate feedback on failure
</commit_message>
<xml_diff>
--- a/ref/Use Cases/UC-001_New Student.docx
+++ b/ref/Use Cases/UC-001_New Student.docx
@@ -90,7 +90,7 @@
           <w:sz w:val="24"/>
           <w:shd w:fill="auto" w:val="clear"/>
         </w:rPr>
-        <w:t xml:space="preserve">:  UC- 001</w:t>
+        <w:t xml:space="preserve">:  UC-001</w:t>
       </w:r>
     </w:p>
     <w:p>
@@ -869,7 +869,7 @@
           <w:sz w:val="24"/>
           <w:shd w:fill="auto" w:val="clear"/>
         </w:rPr>
-        <w:t xml:space="preserve">User enters Student's first name, last name, and identifying information.</w:t>
+        <w:t xml:space="preserve">User provides Student's first name, last name, and other identifying information.</w:t>
       </w:r>
     </w:p>
     <w:p>

</xml_diff>